<commit_message>
Updataed sprint plan and burndown chart
</commit_message>
<xml_diff>
--- a/Stories and Release/Release and Sprint Plan.docx
+++ b/Stories and Release/Release and Sprint Plan.docx
@@ -737,10 +737,7 @@
           </w:pPr>
           <w:hyperlink w:anchor="_15ps4gw8dl5l">
             <w:r>
-              <w:t>Search En</w:t>
-            </w:r>
-            <w:r>
-              <w:t>gine Optimisation</w:t>
+              <w:t>Search Engine Optimisation</w:t>
             </w:r>
           </w:hyperlink>
           <w:r>
@@ -1208,21 +1205,7 @@
         <w:spacing w:after="120" w:line="240" w:lineRule="auto"/>
       </w:pPr>
       <w:r>
-        <w:t>P</w:t>
-      </w:r>
-      <w:r>
-        <w:t>rovide a functioning website wherein users can register/</w:t>
-      </w:r>
-      <w:proofErr w:type="gramStart"/>
-      <w:r>
-        <w:t>login</w:t>
-      </w:r>
-      <w:proofErr w:type="gramEnd"/>
-      <w:r>
-        <w:t xml:space="preserve"> to accounts. Users are shown pages populated with entries relevant to their user type. Admins are also able to sign in and add other admins, as well as create/edit/delete entries in the database</w:t>
-      </w:r>
-      <w:r>
-        <w:t>.</w:t>
+        <w:t>Provide a functioning website wherein users can register/login to accounts. Users are shown pages populated with entries relevant to their user type. Admins are also able to sign in and add other admins, as well as create/edit/delete entries in the database.</w:t>
       </w:r>
     </w:p>
     <w:p>
@@ -1412,13 +1395,8 @@
               <w:cnfStyle w:val="000000100000" w:firstRow="0" w:lastRow="0" w:firstColumn="0" w:lastColumn="0" w:oddVBand="0" w:evenVBand="0" w:oddHBand="1" w:evenHBand="0" w:firstRowFirstColumn="0" w:firstRowLastColumn="0" w:lastRowFirstColumn="0" w:lastRowLastColumn="0"/>
             </w:pPr>
             <w:r>
-              <w:t xml:space="preserve">User can </w:t>
-            </w:r>
-            <w:proofErr w:type="gramStart"/>
-            <w:r>
-              <w:t>Login</w:t>
-            </w:r>
-            <w:proofErr w:type="gramEnd"/>
+              <w:t>User can Login</w:t>
+            </w:r>
           </w:p>
         </w:tc>
         <w:tc>
@@ -1881,10 +1859,7 @@
               <w:cnfStyle w:val="100000000000" w:firstRow="1" w:lastRow="0" w:firstColumn="0" w:lastColumn="0" w:oddVBand="0" w:evenVBand="0" w:oddHBand="0" w:evenHBand="0" w:firstRowFirstColumn="0" w:firstRowLastColumn="0" w:lastRowFirstColumn="0" w:lastRowLastColumn="0"/>
             </w:pPr>
             <w:r>
-              <w:t>Stor</w:t>
-            </w:r>
-            <w:r>
-              <w:t>y Title</w:t>
+              <w:t>Story Title</w:t>
             </w:r>
           </w:p>
         </w:tc>
@@ -1926,15 +1901,7 @@
               <w:cnfStyle w:val="000000100000" w:firstRow="0" w:lastRow="0" w:firstColumn="0" w:lastColumn="0" w:oddVBand="0" w:evenVBand="0" w:oddHBand="1" w:evenHBand="0" w:firstRowFirstColumn="0" w:firstRowLastColumn="0" w:lastRowFirstColumn="0" w:lastRowLastColumn="0"/>
             </w:pPr>
             <w:r>
-              <w:t xml:space="preserve">As an </w:t>
-            </w:r>
-            <w:proofErr w:type="gramStart"/>
-            <w:r>
-              <w:t>admin</w:t>
-            </w:r>
-            <w:proofErr w:type="gramEnd"/>
-            <w:r>
-              <w:t xml:space="preserve"> I can create an admin user</w:t>
+              <w:t>As an admin I can create an admin user</w:t>
             </w:r>
           </w:p>
         </w:tc>
@@ -2055,10 +2022,7 @@
         <w:spacing w:after="120" w:line="240" w:lineRule="auto"/>
       </w:pPr>
       <w:r>
-        <w:t>Have the system designed so that it can be scalable for future requirements and information, such as information on city bus services, metro rail, government offices, courier services, travel services, education services, health services, and business serv</w:t>
-      </w:r>
-      <w:r>
-        <w:t>ices.</w:t>
+        <w:t>Have the system designed so that it can be scalable for future requirements and information, such as information on city bus services, metro rail, government offices, courier services, travel services, education services, health services, and business services.</w:t>
       </w:r>
     </w:p>
     <w:tbl>
@@ -2422,18 +2386,7 @@
               <w:cnfStyle w:val="000000100000" w:firstRow="0" w:lastRow="0" w:firstColumn="0" w:lastColumn="0" w:oddVBand="0" w:evenVBand="0" w:oddHBand="1" w:evenHBand="0" w:firstRowFirstColumn="0" w:firstRowLastColumn="0" w:lastRowFirstColumn="0" w:lastRowLastColumn="0"/>
             </w:pPr>
             <w:r>
-              <w:t xml:space="preserve">As a </w:t>
-            </w:r>
-            <w:proofErr w:type="gramStart"/>
-            <w:r>
-              <w:t>user</w:t>
-            </w:r>
-            <w:proofErr w:type="gramEnd"/>
-            <w:r>
-              <w:t xml:space="preserve"> I want to be able to search pages related to me via a search bar so th</w:t>
-            </w:r>
-            <w:r>
-              <w:t>at I can find relevant information to me.</w:t>
+              <w:t>As a user I want to be able to search pages related to me via a search bar so that I can find relevant information to me.</w:t>
             </w:r>
           </w:p>
         </w:tc>
@@ -2646,10 +2599,7 @@
               <w:cnfStyle w:val="000000100000" w:firstRow="0" w:lastRow="0" w:firstColumn="0" w:lastColumn="0" w:oddVBand="0" w:evenVBand="0" w:oddHBand="1" w:evenHBand="0" w:firstRowFirstColumn="0" w:firstRowLastColumn="0" w:lastRowFirstColumn="0" w:lastRowLastColumn="0"/>
             </w:pPr>
             <w:r>
-              <w:t>As a user, I want to be able to access a mobile friendly version of the website, so that I can use it on</w:t>
-            </w:r>
-            <w:r>
-              <w:t xml:space="preserve"> my mobile effectively.</w:t>
+              <w:t>As a user, I want to be able to access a mobile friendly version of the website, so that I can use it on my mobile effectively.</w:t>
             </w:r>
           </w:p>
         </w:tc>
@@ -2789,10 +2739,7 @@
               <w:cnfStyle w:val="100000000000" w:firstRow="1" w:lastRow="0" w:firstColumn="0" w:lastColumn="0" w:oddVBand="0" w:evenVBand="0" w:oddHBand="0" w:evenHBand="0" w:firstRowFirstColumn="0" w:firstRowLastColumn="0" w:lastRowFirstColumn="0" w:lastRowLastColumn="0"/>
             </w:pPr>
             <w:r>
-              <w:t>Story Poi</w:t>
-            </w:r>
-            <w:r>
-              <w:t>nts</w:t>
+              <w:t>Story Points</w:t>
             </w:r>
           </w:p>
         </w:tc>
@@ -2992,10 +2939,7 @@
         <w:spacing w:after="120" w:line="240" w:lineRule="auto"/>
       </w:pPr>
       <w:r>
-        <w:t>A friendly and highly interactive website provides more helpful function. All user’s history (search keyword or visited sites) will be stored to suggest suitable result according to user’s interest. User also allow to leave comment and rating to help impro</w:t>
-      </w:r>
-      <w:r>
-        <w:t xml:space="preserve">ve services and contribute to the community.  </w:t>
+        <w:t xml:space="preserve">A friendly and highly interactive website provides more helpful function. All user’s history (search keyword or visited sites) will be stored to suggest suitable result according to user’s interest. User also allow to leave comment and rating to help improve services and contribute to the community.  </w:t>
       </w:r>
     </w:p>
     <w:p>
@@ -4149,10 +4093,7 @@
     </w:p>
     <w:p>
       <w:r>
-        <w:t>Our sub-tasks are estimated in hours, on average about 4 hours is equal to 1 story point.  We have estimated our tasks this way because our stories are quite small, mostly 2 or 3 story points each.  If we were to use th</w:t>
-      </w:r>
-      <w:r>
-        <w:t>e same scale to estimate our sub-tasks we would have to increase the estimate of our stories and these estimates would be inaccurate.  We needed a way to estimate our sub-tasks and give them values less than 1 story point, so we’ve used hours.</w:t>
+        <w:t>Our sub-tasks are estimated in hours, on average about 4 hours is equal to 1 story point.  We have estimated our tasks this way because our stories are quite small, mostly 2 or 3 story points each.  If we were to use the same scale to estimate our sub-tasks we would have to increase the estimate of our stories and these estimates would be inaccurate.  We needed a way to estimate our sub-tasks and give them values less than 1 story point, so we’ve used hours.</w:t>
       </w:r>
     </w:p>
     <w:p>
@@ -4182,15 +4123,7 @@
           <w:sz w:val="24"/>
           <w:szCs w:val="24"/>
         </w:rPr>
-        <w:t>Tot</w:t>
-      </w:r>
-      <w:r>
-        <w:rPr>
-          <w:b/>
-          <w:sz w:val="24"/>
-          <w:szCs w:val="24"/>
-        </w:rPr>
-        <w:t>al Story Points</w:t>
+        <w:t>Total Story Points</w:t>
       </w:r>
       <w:r>
         <w:rPr>
@@ -4327,29 +4260,7 @@
           <w:szCs w:val="21"/>
           <w:highlight w:val="white"/>
         </w:rPr>
-        <w:t xml:space="preserve">As a </w:t>
-      </w:r>
-      <w:proofErr w:type="gramStart"/>
-      <w:r>
-        <w:rPr>
-          <w:rFonts w:ascii="Arial" w:eastAsia="Arial" w:hAnsi="Arial" w:cs="Arial"/>
-          <w:color w:val="333333"/>
-          <w:sz w:val="21"/>
-          <w:szCs w:val="21"/>
-          <w:highlight w:val="white"/>
-        </w:rPr>
-        <w:t>user</w:t>
-      </w:r>
-      <w:proofErr w:type="gramEnd"/>
-      <w:r>
-        <w:rPr>
-          <w:rFonts w:ascii="Arial" w:eastAsia="Arial" w:hAnsi="Arial" w:cs="Arial"/>
-          <w:color w:val="333333"/>
-          <w:sz w:val="21"/>
-          <w:szCs w:val="21"/>
-          <w:highlight w:val="white"/>
-        </w:rPr>
-        <w:t xml:space="preserve"> I am presented with the login/sign-up page so that I may log in or create an account. (</w:t>
+        <w:t>As a user I am presented with the login/sign-up page so that I may log in or create an account. (</w:t>
       </w:r>
       <w:hyperlink r:id="rId7">
         <w:r>
@@ -4500,6 +4411,9 @@
             <w:pPr>
               <w:cnfStyle w:val="000000100000" w:firstRow="0" w:lastRow="0" w:firstColumn="0" w:lastColumn="0" w:oddVBand="0" w:evenVBand="0" w:oddHBand="1" w:evenHBand="0" w:firstRowFirstColumn="0" w:firstRowLastColumn="0" w:lastRowFirstColumn="0" w:lastRowLastColumn="0"/>
             </w:pPr>
+            <w:r>
+              <w:t>2</w:t>
+            </w:r>
           </w:p>
         </w:tc>
       </w:tr>
@@ -4711,6 +4625,9 @@
             <w:pPr>
               <w:cnfStyle w:val="000000100000" w:firstRow="0" w:lastRow="0" w:firstColumn="0" w:lastColumn="0" w:oddVBand="0" w:evenVBand="0" w:oddHBand="1" w:evenHBand="0" w:firstRowFirstColumn="0" w:firstRowLastColumn="0" w:lastRowFirstColumn="0" w:lastRowLastColumn="0"/>
             </w:pPr>
+            <w:r>
+              <w:t>2</w:t>
+            </w:r>
           </w:p>
         </w:tc>
       </w:tr>
@@ -4760,6 +4677,9 @@
             <w:pPr>
               <w:cnfStyle w:val="000000000000" w:firstRow="0" w:lastRow="0" w:firstColumn="0" w:lastColumn="0" w:oddVBand="0" w:evenVBand="0" w:oddHBand="0" w:evenHBand="0" w:firstRowFirstColumn="0" w:firstRowLastColumn="0" w:lastRowFirstColumn="0" w:lastRowLastColumn="0"/>
             </w:pPr>
+            <w:r>
+              <w:t>1</w:t>
+            </w:r>
           </w:p>
         </w:tc>
       </w:tr>
@@ -4815,6 +4735,9 @@
             <w:pPr>
               <w:cnfStyle w:val="000000100000" w:firstRow="0" w:lastRow="0" w:firstColumn="0" w:lastColumn="0" w:oddVBand="0" w:evenVBand="0" w:oddHBand="1" w:evenHBand="0" w:firstRowFirstColumn="0" w:firstRowLastColumn="0" w:lastRowFirstColumn="0" w:lastRowLastColumn="0"/>
             </w:pPr>
+            <w:r>
+              <w:t>8</w:t>
+            </w:r>
           </w:p>
         </w:tc>
       </w:tr>
@@ -4837,29 +4760,7 @@
           <w:szCs w:val="21"/>
           <w:highlight w:val="white"/>
         </w:rPr>
-        <w:t xml:space="preserve">As the </w:t>
-      </w:r>
-      <w:proofErr w:type="gramStart"/>
-      <w:r>
-        <w:rPr>
-          <w:rFonts w:ascii="Arial" w:eastAsia="Arial" w:hAnsi="Arial" w:cs="Arial"/>
-          <w:color w:val="333333"/>
-          <w:sz w:val="21"/>
-          <w:szCs w:val="21"/>
-          <w:highlight w:val="white"/>
-        </w:rPr>
-        <w:t>user</w:t>
-      </w:r>
-      <w:proofErr w:type="gramEnd"/>
-      <w:r>
-        <w:rPr>
-          <w:rFonts w:ascii="Arial" w:eastAsia="Arial" w:hAnsi="Arial" w:cs="Arial"/>
-          <w:color w:val="333333"/>
-          <w:sz w:val="21"/>
-          <w:szCs w:val="21"/>
-          <w:highlight w:val="white"/>
-        </w:rPr>
-        <w:t xml:space="preserve"> I want to be able to create an account on the website so that I can login and use the website.</w:t>
+        <w:t>As the user I want to be able to create an account on the website so that I can login and use the website.</w:t>
       </w:r>
       <w:r>
         <w:t xml:space="preserve"> (</w:t>
@@ -5004,6 +4905,9 @@
             <w:pPr>
               <w:cnfStyle w:val="000000100000" w:firstRow="0" w:lastRow="0" w:firstColumn="0" w:lastColumn="0" w:oddVBand="0" w:evenVBand="0" w:oddHBand="1" w:evenHBand="0" w:firstRowFirstColumn="0" w:firstRowLastColumn="0" w:lastRowFirstColumn="0" w:lastRowLastColumn="0"/>
             </w:pPr>
+            <w:r>
+              <w:t>2</w:t>
+            </w:r>
           </w:p>
         </w:tc>
       </w:tr>
@@ -5059,8 +4963,6 @@
             <w:r>
               <w:t>1</w:t>
             </w:r>
-            <w:bookmarkStart w:id="21" w:name="_GoBack"/>
-            <w:bookmarkEnd w:id="21"/>
           </w:p>
         </w:tc>
       </w:tr>
@@ -5169,6 +5071,9 @@
             <w:pPr>
               <w:cnfStyle w:val="000000000000" w:firstRow="0" w:lastRow="0" w:firstColumn="0" w:lastColumn="0" w:oddVBand="0" w:evenVBand="0" w:oddHBand="0" w:evenHBand="0" w:firstRowFirstColumn="0" w:firstRowLastColumn="0" w:lastRowFirstColumn="0" w:lastRowLastColumn="0"/>
             </w:pPr>
+            <w:r>
+              <w:t>1</w:t>
+            </w:r>
           </w:p>
         </w:tc>
       </w:tr>
@@ -5225,6 +5130,9 @@
             <w:pPr>
               <w:cnfStyle w:val="000000100000" w:firstRow="0" w:lastRow="0" w:firstColumn="0" w:lastColumn="0" w:oddVBand="0" w:evenVBand="0" w:oddHBand="1" w:evenHBand="0" w:firstRowFirstColumn="0" w:firstRowLastColumn="0" w:lastRowFirstColumn="0" w:lastRowLastColumn="0"/>
             </w:pPr>
+            <w:r>
+              <w:t>6</w:t>
+            </w:r>
           </w:p>
         </w:tc>
       </w:tr>
@@ -5234,8 +5142,8 @@
         <w:pStyle w:val="Heading2"/>
         <w:spacing w:before="360"/>
       </w:pPr>
-      <w:bookmarkStart w:id="22" w:name="_s6c2fu7n584b" w:colFirst="0" w:colLast="0"/>
-      <w:bookmarkEnd w:id="22"/>
+      <w:bookmarkStart w:id="21" w:name="_s6c2fu7n584b" w:colFirst="0" w:colLast="0"/>
+      <w:bookmarkEnd w:id="21"/>
       <w:r>
         <w:t xml:space="preserve">Story: </w:t>
       </w:r>
@@ -5247,29 +5155,7 @@
           <w:szCs w:val="21"/>
           <w:highlight w:val="white"/>
         </w:rPr>
-        <w:t xml:space="preserve">As a registered </w:t>
-      </w:r>
-      <w:proofErr w:type="gramStart"/>
-      <w:r>
-        <w:rPr>
-          <w:rFonts w:ascii="Arial" w:eastAsia="Arial" w:hAnsi="Arial" w:cs="Arial"/>
-          <w:color w:val="333333"/>
-          <w:sz w:val="21"/>
-          <w:szCs w:val="21"/>
-          <w:highlight w:val="white"/>
-        </w:rPr>
-        <w:t>user</w:t>
-      </w:r>
-      <w:proofErr w:type="gramEnd"/>
-      <w:r>
-        <w:rPr>
-          <w:rFonts w:ascii="Arial" w:eastAsia="Arial" w:hAnsi="Arial" w:cs="Arial"/>
-          <w:color w:val="333333"/>
-          <w:sz w:val="21"/>
-          <w:szCs w:val="21"/>
-          <w:highlight w:val="white"/>
-        </w:rPr>
-        <w:t xml:space="preserve"> I can login with my credentials so that the website is catered to me. (</w:t>
+        <w:t>As a registered user I can login with my credentials so that the website is catered to me. (</w:t>
       </w:r>
       <w:hyperlink r:id="rId9">
         <w:r>
@@ -5420,6 +5306,9 @@
             <w:pPr>
               <w:cnfStyle w:val="000000100000" w:firstRow="0" w:lastRow="0" w:firstColumn="0" w:lastColumn="0" w:oddVBand="0" w:evenVBand="0" w:oddHBand="1" w:evenHBand="0" w:firstRowFirstColumn="0" w:firstRowLastColumn="0" w:lastRowFirstColumn="0" w:lastRowLastColumn="0"/>
             </w:pPr>
+            <w:r>
+              <w:t>2</w:t>
+            </w:r>
           </w:p>
         </w:tc>
       </w:tr>
@@ -5524,6 +5413,9 @@
             <w:pPr>
               <w:cnfStyle w:val="000000100000" w:firstRow="0" w:lastRow="0" w:firstColumn="0" w:lastColumn="0" w:oddVBand="0" w:evenVBand="0" w:oddHBand="1" w:evenHBand="0" w:firstRowFirstColumn="0" w:firstRowLastColumn="0" w:lastRowFirstColumn="0" w:lastRowLastColumn="0"/>
             </w:pPr>
+            <w:r>
+              <w:t>0.5</w:t>
+            </w:r>
           </w:p>
         </w:tc>
       </w:tr>
@@ -5629,6 +5521,9 @@
             <w:pPr>
               <w:cnfStyle w:val="000000100000" w:firstRow="0" w:lastRow="0" w:firstColumn="0" w:lastColumn="0" w:oddVBand="0" w:evenVBand="0" w:oddHBand="1" w:evenHBand="0" w:firstRowFirstColumn="0" w:firstRowLastColumn="0" w:lastRowFirstColumn="0" w:lastRowLastColumn="0"/>
             </w:pPr>
+            <w:r>
+              <w:t>1</w:t>
+            </w:r>
           </w:p>
         </w:tc>
       </w:tr>
@@ -5681,6 +5576,9 @@
             <w:pPr>
               <w:cnfStyle w:val="000000000000" w:firstRow="0" w:lastRow="0" w:firstColumn="0" w:lastColumn="0" w:oddVBand="0" w:evenVBand="0" w:oddHBand="0" w:evenHBand="0" w:firstRowFirstColumn="0" w:firstRowLastColumn="0" w:lastRowFirstColumn="0" w:lastRowLastColumn="0"/>
             </w:pPr>
+            <w:r>
+              <w:t>7.5</w:t>
+            </w:r>
           </w:p>
         </w:tc>
       </w:tr>
@@ -5690,8 +5588,8 @@
         <w:pStyle w:val="Heading2"/>
         <w:spacing w:before="360"/>
       </w:pPr>
-      <w:bookmarkStart w:id="23" w:name="_q2j3khyww3yt" w:colFirst="0" w:colLast="0"/>
-      <w:bookmarkEnd w:id="23"/>
+      <w:bookmarkStart w:id="22" w:name="_q2j3khyww3yt" w:colFirst="0" w:colLast="0"/>
+      <w:bookmarkEnd w:id="22"/>
       <w:r>
         <w:t xml:space="preserve">Story: </w:t>
       </w:r>
@@ -5854,6 +5752,9 @@
             <w:pPr>
               <w:cnfStyle w:val="000000100000" w:firstRow="0" w:lastRow="0" w:firstColumn="0" w:lastColumn="0" w:oddVBand="0" w:evenVBand="0" w:oddHBand="1" w:evenHBand="0" w:firstRowFirstColumn="0" w:firstRowLastColumn="0" w:lastRowFirstColumn="0" w:lastRowLastColumn="0"/>
             </w:pPr>
+            <w:r>
+              <w:t>0.5</w:t>
+            </w:r>
           </w:p>
         </w:tc>
       </w:tr>
@@ -5958,6 +5859,9 @@
             <w:pPr>
               <w:cnfStyle w:val="000000100000" w:firstRow="0" w:lastRow="0" w:firstColumn="0" w:lastColumn="0" w:oddVBand="0" w:evenVBand="0" w:oddHBand="1" w:evenHBand="0" w:firstRowFirstColumn="0" w:firstRowLastColumn="0" w:lastRowFirstColumn="0" w:lastRowLastColumn="0"/>
             </w:pPr>
+            <w:r>
+              <w:t>1</w:t>
+            </w:r>
           </w:p>
         </w:tc>
       </w:tr>
@@ -6010,6 +5914,11 @@
             <w:pPr>
               <w:cnfStyle w:val="000000000000" w:firstRow="0" w:lastRow="0" w:firstColumn="0" w:lastColumn="0" w:oddVBand="0" w:evenVBand="0" w:oddHBand="0" w:evenHBand="0" w:firstRowFirstColumn="0" w:firstRowLastColumn="0" w:lastRowFirstColumn="0" w:lastRowLastColumn="0"/>
             </w:pPr>
+            <w:r>
+              <w:t>2</w:t>
+            </w:r>
+            <w:bookmarkStart w:id="23" w:name="_GoBack"/>
+            <w:bookmarkEnd w:id="23"/>
           </w:p>
         </w:tc>
       </w:tr>
@@ -6158,10 +6067,7 @@
               <w:cnfStyle w:val="000000100000" w:firstRow="0" w:lastRow="0" w:firstColumn="0" w:lastColumn="0" w:oddVBand="0" w:evenVBand="0" w:oddHBand="1" w:evenHBand="0" w:firstRowFirstColumn="0" w:firstRowLastColumn="0" w:lastRowFirstColumn="0" w:lastRowLastColumn="0"/>
             </w:pPr>
             <w:r>
-              <w:t>Wr</w:t>
-            </w:r>
-            <w:r>
-              <w:t>ite tests</w:t>
+              <w:t>Write tests</w:t>
             </w:r>
           </w:p>
         </w:tc>
@@ -6998,29 +6904,7 @@
           <w:szCs w:val="21"/>
           <w:highlight w:val="white"/>
         </w:rPr>
-        <w:t xml:space="preserve">As a </w:t>
-      </w:r>
-      <w:proofErr w:type="gramStart"/>
-      <w:r>
-        <w:rPr>
-          <w:rFonts w:ascii="Arial" w:eastAsia="Arial" w:hAnsi="Arial" w:cs="Arial"/>
-          <w:color w:val="333333"/>
-          <w:sz w:val="21"/>
-          <w:szCs w:val="21"/>
-          <w:highlight w:val="white"/>
-        </w:rPr>
-        <w:t>businessman</w:t>
-      </w:r>
-      <w:proofErr w:type="gramEnd"/>
-      <w:r>
-        <w:rPr>
-          <w:rFonts w:ascii="Arial" w:eastAsia="Arial" w:hAnsi="Arial" w:cs="Arial"/>
-          <w:color w:val="333333"/>
-          <w:sz w:val="21"/>
-          <w:szCs w:val="21"/>
-          <w:highlight w:val="white"/>
-        </w:rPr>
-        <w:t xml:space="preserve"> I want to be able to view information about industries. (</w:t>
+        <w:t>As a businessman I want to be able to view information about industries. (</w:t>
       </w:r>
       <w:hyperlink r:id="rId13">
         <w:r>
@@ -7447,29 +7331,7 @@
           <w:szCs w:val="21"/>
           <w:highlight w:val="white"/>
         </w:rPr>
-        <w:t xml:space="preserve">As a </w:t>
-      </w:r>
-      <w:proofErr w:type="gramStart"/>
-      <w:r>
-        <w:rPr>
-          <w:rFonts w:ascii="Arial" w:eastAsia="Arial" w:hAnsi="Arial" w:cs="Arial"/>
-          <w:color w:val="333333"/>
-          <w:sz w:val="21"/>
-          <w:szCs w:val="21"/>
-          <w:highlight w:val="white"/>
-        </w:rPr>
-        <w:t>student</w:t>
-      </w:r>
-      <w:proofErr w:type="gramEnd"/>
-      <w:r>
-        <w:rPr>
-          <w:rFonts w:ascii="Arial" w:eastAsia="Arial" w:hAnsi="Arial" w:cs="Arial"/>
-          <w:color w:val="333333"/>
-          <w:sz w:val="21"/>
-          <w:szCs w:val="21"/>
-          <w:highlight w:val="white"/>
-        </w:rPr>
-        <w:t xml:space="preserve"> I want to be able to browse colleges and libraries so that I can see relevant information on colleges and libraries. (</w:t>
+        <w:t>As a student I want to be able to browse colleges and libraries so that I can see relevant information on colleges and libraries. (</w:t>
       </w:r>
       <w:hyperlink r:id="rId14">
         <w:r>
@@ -8009,7 +7871,7 @@
       <w:rPr>
         <w:noProof/>
       </w:rPr>
-      <w:t>9</w:t>
+      <w:t>8</w:t>
     </w:r>
     <w:r>
       <w:fldChar w:fldCharType="end"/>

</xml_diff>

<commit_message>
Update sprint plan with tasks completed
</commit_message>
<xml_diff>
--- a/Stories and Release/Release and Sprint Plan.docx
+++ b/Stories and Release/Release and Sprint Plan.docx
@@ -203,13 +203,8 @@
           </w:tcPr>
           <w:p>
             <w:r>
-              <w:t xml:space="preserve">Justin </w:t>
-            </w:r>
-            <w:proofErr w:type="spellStart"/>
-            <w:r>
-              <w:t>Manche</w:t>
-            </w:r>
-            <w:proofErr w:type="spellEnd"/>
+              <w:t>Justin Manche</w:t>
+            </w:r>
           </w:p>
         </w:tc>
       </w:tr>
@@ -5917,8 +5912,6 @@
             <w:r>
               <w:t>2</w:t>
             </w:r>
-            <w:bookmarkStart w:id="23" w:name="_GoBack"/>
-            <w:bookmarkEnd w:id="23"/>
           </w:p>
         </w:tc>
       </w:tr>
@@ -5928,8 +5921,8 @@
         <w:pStyle w:val="Heading2"/>
         <w:spacing w:before="360"/>
       </w:pPr>
-      <w:bookmarkStart w:id="24" w:name="_41hlcn4rga9d" w:colFirst="0" w:colLast="0"/>
-      <w:bookmarkEnd w:id="24"/>
+      <w:bookmarkStart w:id="23" w:name="_41hlcn4rga9d" w:colFirst="0" w:colLast="0"/>
+      <w:bookmarkEnd w:id="23"/>
       <w:r>
         <w:t xml:space="preserve">Story: </w:t>
       </w:r>
@@ -6092,6 +6085,9 @@
             <w:pPr>
               <w:cnfStyle w:val="000000100000" w:firstRow="0" w:lastRow="0" w:firstColumn="0" w:lastColumn="0" w:oddVBand="0" w:evenVBand="0" w:oddHBand="1" w:evenHBand="0" w:firstRowFirstColumn="0" w:firstRowLastColumn="0" w:lastRowFirstColumn="0" w:lastRowLastColumn="0"/>
             </w:pPr>
+            <w:r>
+              <w:t>1</w:t>
+            </w:r>
           </w:p>
         </w:tc>
       </w:tr>
@@ -6141,6 +6137,9 @@
             <w:pPr>
               <w:cnfStyle w:val="000000000000" w:firstRow="0" w:lastRow="0" w:firstColumn="0" w:lastColumn="0" w:oddVBand="0" w:evenVBand="0" w:oddHBand="0" w:evenHBand="0" w:firstRowFirstColumn="0" w:firstRowLastColumn="0" w:lastRowFirstColumn="0" w:lastRowLastColumn="0"/>
             </w:pPr>
+            <w:r>
+              <w:t>0.5</w:t>
+            </w:r>
           </w:p>
         </w:tc>
       </w:tr>
@@ -6250,6 +6249,9 @@
             <w:pPr>
               <w:cnfStyle w:val="000000000000" w:firstRow="0" w:lastRow="0" w:firstColumn="0" w:lastColumn="0" w:oddVBand="0" w:evenVBand="0" w:oddHBand="0" w:evenHBand="0" w:firstRowFirstColumn="0" w:firstRowLastColumn="0" w:lastRowFirstColumn="0" w:lastRowLastColumn="0"/>
             </w:pPr>
+            <w:r>
+              <w:t>0.5</w:t>
+            </w:r>
           </w:p>
         </w:tc>
       </w:tr>
@@ -6302,6 +6304,9 @@
             <w:pPr>
               <w:cnfStyle w:val="000000100000" w:firstRow="0" w:lastRow="0" w:firstColumn="0" w:lastColumn="0" w:oddVBand="0" w:evenVBand="0" w:oddHBand="1" w:evenHBand="0" w:firstRowFirstColumn="0" w:firstRowLastColumn="0" w:lastRowFirstColumn="0" w:lastRowLastColumn="0"/>
             </w:pPr>
+            <w:r>
+              <w:t>0.5</w:t>
+            </w:r>
           </w:p>
         </w:tc>
       </w:tr>
@@ -6351,6 +6356,9 @@
             <w:pPr>
               <w:cnfStyle w:val="000000000000" w:firstRow="0" w:lastRow="0" w:firstColumn="0" w:lastColumn="0" w:oddVBand="0" w:evenVBand="0" w:oddHBand="0" w:evenHBand="0" w:firstRowFirstColumn="0" w:firstRowLastColumn="0" w:lastRowFirstColumn="0" w:lastRowLastColumn="0"/>
             </w:pPr>
+            <w:r>
+              <w:t>1</w:t>
+            </w:r>
           </w:p>
         </w:tc>
       </w:tr>
@@ -6403,6 +6411,9 @@
             <w:pPr>
               <w:cnfStyle w:val="000000100000" w:firstRow="0" w:lastRow="0" w:firstColumn="0" w:lastColumn="0" w:oddVBand="0" w:evenVBand="0" w:oddHBand="1" w:evenHBand="0" w:firstRowFirstColumn="0" w:firstRowLastColumn="0" w:lastRowFirstColumn="0" w:lastRowLastColumn="0"/>
             </w:pPr>
+            <w:r>
+              <w:t>0.5</w:t>
+            </w:r>
           </w:p>
         </w:tc>
       </w:tr>
@@ -6455,6 +6466,9 @@
             <w:pPr>
               <w:cnfStyle w:val="000000000000" w:firstRow="0" w:lastRow="0" w:firstColumn="0" w:lastColumn="0" w:oddVBand="0" w:evenVBand="0" w:oddHBand="0" w:evenHBand="0" w:firstRowFirstColumn="0" w:firstRowLastColumn="0" w:lastRowFirstColumn="0" w:lastRowLastColumn="0"/>
             </w:pPr>
+            <w:r>
+              <w:t>4</w:t>
+            </w:r>
           </w:p>
         </w:tc>
       </w:tr>
@@ -6464,8 +6478,8 @@
         <w:pStyle w:val="Heading2"/>
         <w:spacing w:before="360"/>
       </w:pPr>
-      <w:bookmarkStart w:id="25" w:name="_umrj23o7x856" w:colFirst="0" w:colLast="0"/>
-      <w:bookmarkEnd w:id="25"/>
+      <w:bookmarkStart w:id="24" w:name="_umrj23o7x856" w:colFirst="0" w:colLast="0"/>
+      <w:bookmarkEnd w:id="24"/>
       <w:r>
         <w:t xml:space="preserve">Story: </w:t>
       </w:r>
@@ -6628,6 +6642,9 @@
             <w:pPr>
               <w:cnfStyle w:val="000000100000" w:firstRow="0" w:lastRow="0" w:firstColumn="0" w:lastColumn="0" w:oddVBand="0" w:evenVBand="0" w:oddHBand="1" w:evenHBand="0" w:firstRowFirstColumn="0" w:firstRowLastColumn="0" w:lastRowFirstColumn="0" w:lastRowLastColumn="0"/>
             </w:pPr>
+            <w:r>
+              <w:t>1</w:t>
+            </w:r>
           </w:p>
         </w:tc>
       </w:tr>
@@ -6677,6 +6694,9 @@
             <w:pPr>
               <w:cnfStyle w:val="000000000000" w:firstRow="0" w:lastRow="0" w:firstColumn="0" w:lastColumn="0" w:oddVBand="0" w:evenVBand="0" w:oddHBand="0" w:evenHBand="0" w:firstRowFirstColumn="0" w:firstRowLastColumn="0" w:lastRowFirstColumn="0" w:lastRowLastColumn="0"/>
             </w:pPr>
+            <w:r>
+              <w:t>0.5</w:t>
+            </w:r>
           </w:p>
         </w:tc>
       </w:tr>
@@ -6729,6 +6749,9 @@
             <w:pPr>
               <w:cnfStyle w:val="000000100000" w:firstRow="0" w:lastRow="0" w:firstColumn="0" w:lastColumn="0" w:oddVBand="0" w:evenVBand="0" w:oddHBand="1" w:evenHBand="0" w:firstRowFirstColumn="0" w:firstRowLastColumn="0" w:lastRowFirstColumn="0" w:lastRowLastColumn="0"/>
             </w:pPr>
+            <w:r>
+              <w:t>1</w:t>
+            </w:r>
           </w:p>
         </w:tc>
       </w:tr>
@@ -6778,6 +6801,9 @@
             <w:pPr>
               <w:cnfStyle w:val="000000000000" w:firstRow="0" w:lastRow="0" w:firstColumn="0" w:lastColumn="0" w:oddVBand="0" w:evenVBand="0" w:oddHBand="0" w:evenHBand="0" w:firstRowFirstColumn="0" w:firstRowLastColumn="0" w:lastRowFirstColumn="0" w:lastRowLastColumn="0"/>
             </w:pPr>
+            <w:r>
+              <w:t>1</w:t>
+            </w:r>
           </w:p>
         </w:tc>
       </w:tr>
@@ -6830,6 +6856,9 @@
             <w:pPr>
               <w:cnfStyle w:val="000000100000" w:firstRow="0" w:lastRow="0" w:firstColumn="0" w:lastColumn="0" w:oddVBand="0" w:evenVBand="0" w:oddHBand="1" w:evenHBand="0" w:firstRowFirstColumn="0" w:firstRowLastColumn="0" w:lastRowFirstColumn="0" w:lastRowLastColumn="0"/>
             </w:pPr>
+            <w:r>
+              <w:t>0.5</w:t>
+            </w:r>
           </w:p>
         </w:tc>
       </w:tr>
@@ -6882,6 +6911,9 @@
             <w:pPr>
               <w:cnfStyle w:val="000000000000" w:firstRow="0" w:lastRow="0" w:firstColumn="0" w:lastColumn="0" w:oddVBand="0" w:evenVBand="0" w:oddHBand="0" w:evenHBand="0" w:firstRowFirstColumn="0" w:firstRowLastColumn="0" w:lastRowFirstColumn="0" w:lastRowLastColumn="0"/>
             </w:pPr>
+            <w:r>
+              <w:t>3.5</w:t>
+            </w:r>
           </w:p>
         </w:tc>
       </w:tr>
@@ -6891,8 +6923,8 @@
         <w:pStyle w:val="Heading2"/>
         <w:spacing w:before="360"/>
       </w:pPr>
-      <w:bookmarkStart w:id="26" w:name="_ku2uzz44o7ms" w:colFirst="0" w:colLast="0"/>
-      <w:bookmarkEnd w:id="26"/>
+      <w:bookmarkStart w:id="25" w:name="_ku2uzz44o7ms" w:colFirst="0" w:colLast="0"/>
+      <w:bookmarkEnd w:id="25"/>
       <w:r>
         <w:t xml:space="preserve">Story: </w:t>
       </w:r>
@@ -7055,6 +7087,9 @@
             <w:pPr>
               <w:cnfStyle w:val="000000100000" w:firstRow="0" w:lastRow="0" w:firstColumn="0" w:lastColumn="0" w:oddVBand="0" w:evenVBand="0" w:oddHBand="1" w:evenHBand="0" w:firstRowFirstColumn="0" w:firstRowLastColumn="0" w:lastRowFirstColumn="0" w:lastRowLastColumn="0"/>
             </w:pPr>
+            <w:r>
+              <w:t>1</w:t>
+            </w:r>
           </w:p>
         </w:tc>
       </w:tr>
@@ -7104,6 +7139,9 @@
             <w:pPr>
               <w:cnfStyle w:val="000000000000" w:firstRow="0" w:lastRow="0" w:firstColumn="0" w:lastColumn="0" w:oddVBand="0" w:evenVBand="0" w:oddHBand="0" w:evenHBand="0" w:firstRowFirstColumn="0" w:firstRowLastColumn="0" w:lastRowFirstColumn="0" w:lastRowLastColumn="0"/>
             </w:pPr>
+            <w:r>
+              <w:t>0.5</w:t>
+            </w:r>
           </w:p>
         </w:tc>
       </w:tr>
@@ -7156,6 +7194,9 @@
             <w:pPr>
               <w:cnfStyle w:val="000000100000" w:firstRow="0" w:lastRow="0" w:firstColumn="0" w:lastColumn="0" w:oddVBand="0" w:evenVBand="0" w:oddHBand="1" w:evenHBand="0" w:firstRowFirstColumn="0" w:firstRowLastColumn="0" w:lastRowFirstColumn="0" w:lastRowLastColumn="0"/>
             </w:pPr>
+            <w:r>
+              <w:t>0.5</w:t>
+            </w:r>
           </w:p>
         </w:tc>
       </w:tr>
@@ -7205,6 +7246,9 @@
             <w:pPr>
               <w:cnfStyle w:val="000000000000" w:firstRow="0" w:lastRow="0" w:firstColumn="0" w:lastColumn="0" w:oddVBand="0" w:evenVBand="0" w:oddHBand="0" w:evenHBand="0" w:firstRowFirstColumn="0" w:firstRowLastColumn="0" w:lastRowFirstColumn="0" w:lastRowLastColumn="0"/>
             </w:pPr>
+            <w:r>
+              <w:t>0.5</w:t>
+            </w:r>
           </w:p>
         </w:tc>
       </w:tr>
@@ -7257,6 +7301,9 @@
             <w:pPr>
               <w:cnfStyle w:val="000000100000" w:firstRow="0" w:lastRow="0" w:firstColumn="0" w:lastColumn="0" w:oddVBand="0" w:evenVBand="0" w:oddHBand="1" w:evenHBand="0" w:firstRowFirstColumn="0" w:firstRowLastColumn="0" w:lastRowFirstColumn="0" w:lastRowLastColumn="0"/>
             </w:pPr>
+            <w:r>
+              <w:t>0.5</w:t>
+            </w:r>
           </w:p>
         </w:tc>
       </w:tr>
@@ -7309,6 +7356,9 @@
             <w:pPr>
               <w:cnfStyle w:val="000000000000" w:firstRow="0" w:lastRow="0" w:firstColumn="0" w:lastColumn="0" w:oddVBand="0" w:evenVBand="0" w:oddHBand="0" w:evenHBand="0" w:firstRowFirstColumn="0" w:firstRowLastColumn="0" w:lastRowFirstColumn="0" w:lastRowLastColumn="0"/>
             </w:pPr>
+            <w:r>
+              <w:t>3</w:t>
+            </w:r>
           </w:p>
         </w:tc>
       </w:tr>
@@ -7318,8 +7368,8 @@
         <w:pStyle w:val="Heading2"/>
         <w:spacing w:before="360"/>
       </w:pPr>
-      <w:bookmarkStart w:id="27" w:name="_rg0eea33eowg" w:colFirst="0" w:colLast="0"/>
-      <w:bookmarkEnd w:id="27"/>
+      <w:bookmarkStart w:id="26" w:name="_rg0eea33eowg" w:colFirst="0" w:colLast="0"/>
+      <w:bookmarkEnd w:id="26"/>
       <w:r>
         <w:t xml:space="preserve">Story: </w:t>
       </w:r>
@@ -7482,6 +7532,9 @@
             <w:pPr>
               <w:cnfStyle w:val="000000100000" w:firstRow="0" w:lastRow="0" w:firstColumn="0" w:lastColumn="0" w:oddVBand="0" w:evenVBand="0" w:oddHBand="1" w:evenHBand="0" w:firstRowFirstColumn="0" w:firstRowLastColumn="0" w:lastRowFirstColumn="0" w:lastRowLastColumn="0"/>
             </w:pPr>
+            <w:r>
+              <w:t>1</w:t>
+            </w:r>
           </w:p>
         </w:tc>
       </w:tr>
@@ -7531,6 +7584,9 @@
             <w:pPr>
               <w:cnfStyle w:val="000000000000" w:firstRow="0" w:lastRow="0" w:firstColumn="0" w:lastColumn="0" w:oddVBand="0" w:evenVBand="0" w:oddHBand="0" w:evenHBand="0" w:firstRowFirstColumn="0" w:firstRowLastColumn="0" w:lastRowFirstColumn="0" w:lastRowLastColumn="0"/>
             </w:pPr>
+            <w:r>
+              <w:t>0.5</w:t>
+            </w:r>
           </w:p>
         </w:tc>
       </w:tr>
@@ -7583,6 +7639,9 @@
             <w:pPr>
               <w:cnfStyle w:val="000000100000" w:firstRow="0" w:lastRow="0" w:firstColumn="0" w:lastColumn="0" w:oddVBand="0" w:evenVBand="0" w:oddHBand="1" w:evenHBand="0" w:firstRowFirstColumn="0" w:firstRowLastColumn="0" w:lastRowFirstColumn="0" w:lastRowLastColumn="0"/>
             </w:pPr>
+            <w:r>
+              <w:t>0.5</w:t>
+            </w:r>
           </w:p>
         </w:tc>
       </w:tr>
@@ -7622,6 +7681,8 @@
             <w:r>
               <w:t>6</w:t>
             </w:r>
+            <w:bookmarkStart w:id="27" w:name="_GoBack"/>
+            <w:bookmarkEnd w:id="27"/>
           </w:p>
         </w:tc>
         <w:tc>
@@ -7632,6 +7693,9 @@
             <w:pPr>
               <w:cnfStyle w:val="000000000000" w:firstRow="0" w:lastRow="0" w:firstColumn="0" w:lastColumn="0" w:oddVBand="0" w:evenVBand="0" w:oddHBand="0" w:evenHBand="0" w:firstRowFirstColumn="0" w:firstRowLastColumn="0" w:lastRowFirstColumn="0" w:lastRowLastColumn="0"/>
             </w:pPr>
+            <w:r>
+              <w:t>0.5</w:t>
+            </w:r>
           </w:p>
         </w:tc>
       </w:tr>
@@ -7684,6 +7748,9 @@
             <w:pPr>
               <w:cnfStyle w:val="000000100000" w:firstRow="0" w:lastRow="0" w:firstColumn="0" w:lastColumn="0" w:oddVBand="0" w:evenVBand="0" w:oddHBand="1" w:evenHBand="0" w:firstRowFirstColumn="0" w:firstRowLastColumn="0" w:lastRowFirstColumn="0" w:lastRowLastColumn="0"/>
             </w:pPr>
+            <w:r>
+              <w:t>1</w:t>
+            </w:r>
           </w:p>
         </w:tc>
       </w:tr>
@@ -7733,6 +7800,9 @@
             <w:pPr>
               <w:cnfStyle w:val="000000000000" w:firstRow="0" w:lastRow="0" w:firstColumn="0" w:lastColumn="0" w:oddVBand="0" w:evenVBand="0" w:oddHBand="0" w:evenHBand="0" w:firstRowFirstColumn="0" w:firstRowLastColumn="0" w:lastRowFirstColumn="0" w:lastRowLastColumn="0"/>
             </w:pPr>
+            <w:r>
+              <w:t>0.5</w:t>
+            </w:r>
           </w:p>
         </w:tc>
       </w:tr>
@@ -7788,6 +7858,9 @@
             <w:pPr>
               <w:cnfStyle w:val="000000100000" w:firstRow="0" w:lastRow="0" w:firstColumn="0" w:lastColumn="0" w:oddVBand="0" w:evenVBand="0" w:oddHBand="1" w:evenHBand="0" w:firstRowFirstColumn="0" w:firstRowLastColumn="0" w:lastRowFirstColumn="0" w:lastRowLastColumn="0"/>
             </w:pPr>
+            <w:r>
+              <w:t>4</w:t>
+            </w:r>
           </w:p>
         </w:tc>
       </w:tr>
@@ -7871,7 +7944,7 @@
       <w:rPr>
         <w:noProof/>
       </w:rPr>
-      <w:t>8</w:t>
+      <w:t>9</w:t>
     </w:r>
     <w:r>
       <w:fldChar w:fldCharType="end"/>

</xml_diff>